<commit_message>
Added some project details
</commit_message>
<xml_diff>
--- a/Suraj_Zagade_CV.docx
+++ b/Suraj_Zagade_CV.docx
@@ -202,7 +202,7 @@
           </mc:Choice>
           <mc:Fallback>
             <w:pict>
-              <v:line w14:anchorId="607935B4" id="shape_0" o:spid="_x0000_s1026" style="position:absolute;z-index:-503316478;visibility:visible;mso-wrap-style:square;mso-wrap-distance-left:9pt;mso-wrap-distance-top:0;mso-wrap-distance-right:9pt;mso-wrap-distance-bottom:0;mso-position-horizontal:absolute;mso-position-horizontal-relative:text;mso-position-vertical:absolute;mso-position-vertical-relative:text" from="-1.05pt,8.75pt" to="357.4pt,8.9pt" o:gfxdata="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" strokecolor="#3465a4"/>
+              <v:line w14:anchorId="4ED1C312" id="shape_0" o:spid="_x0000_s1026" style="position:absolute;z-index:-503316478;visibility:visible;mso-wrap-style:square;mso-wrap-distance-left:9pt;mso-wrap-distance-top:0;mso-wrap-distance-right:9pt;mso-wrap-distance-bottom:0;mso-position-horizontal:absolute;mso-position-horizontal-relative:text;mso-position-vertical:absolute;mso-position-vertical-relative:text" from="-1.05pt,8.75pt" to="357.4pt,8.9pt" o:gfxdata="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" strokecolor="#3465a4"/>
             </w:pict>
           </mc:Fallback>
         </mc:AlternateContent>
@@ -300,7 +300,7 @@
           </mc:Choice>
           <mc:Fallback>
             <w:pict>
-              <v:line w14:anchorId="179F62A0" id="graphic1" o:spid="_x0000_s1026" style="position:absolute;z-index:-503316477;visibility:visible;mso-wrap-style:square;mso-wrap-distance-left:9pt;mso-wrap-distance-top:0;mso-wrap-distance-right:9pt;mso-wrap-distance-bottom:0;mso-position-horizontal:absolute;mso-position-horizontal-relative:text;mso-position-vertical:absolute;mso-position-vertical-relative:text" from="-1.05pt,8.75pt" to="357.4pt,8.9pt" o:gfxdata="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" strokecolor="#3465a4"/>
+              <v:line w14:anchorId="16AD3866" id="graphic1" o:spid="_x0000_s1026" style="position:absolute;z-index:-503316477;visibility:visible;mso-wrap-style:square;mso-wrap-distance-left:9pt;mso-wrap-distance-top:0;mso-wrap-distance-right:9pt;mso-wrap-distance-bottom:0;mso-position-horizontal:absolute;mso-position-horizontal-relative:text;mso-position-vertical:absolute;mso-position-vertical-relative:text" from="-1.05pt,8.75pt" to="357.4pt,8.9pt" o:gfxdata="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" strokecolor="#3465a4"/>
             </w:pict>
           </mc:Fallback>
         </mc:AlternateContent>
@@ -424,7 +424,15 @@
         <w:t>Software Developer</w:t>
       </w:r>
       <w:r>
-        <w:t xml:space="preserve"> - Capgemini </w:t>
+        <w:t xml:space="preserve"> - </w:t>
+      </w:r>
+      <w:proofErr w:type="spellStart"/>
+      <w:r>
+        <w:t>Capgemini</w:t>
+      </w:r>
+      <w:proofErr w:type="spellEnd"/>
+      <w:r>
+        <w:t xml:space="preserve"> </w:t>
       </w:r>
       <w:proofErr w:type="spellStart"/>
       <w:r>
@@ -541,7 +549,7 @@
           </mc:Choice>
           <mc:Fallback>
             <w:pict>
-              <v:line w14:anchorId="05BF022F" id="graphic2" o:spid="_x0000_s1026" style="position:absolute;z-index:-503316476;visibility:visible;mso-wrap-style:square;mso-wrap-distance-left:9pt;mso-wrap-distance-top:0;mso-wrap-distance-right:9pt;mso-wrap-distance-bottom:0;mso-position-horizontal:absolute;mso-position-horizontal-relative:text;mso-position-vertical:absolute;mso-position-vertical-relative:text" from="-1.05pt,8.75pt" to="357.4pt,8.9pt" o:gfxdata="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" strokecolor="#3465a4"/>
+              <v:line w14:anchorId="26681421" id="graphic2" o:spid="_x0000_s1026" style="position:absolute;z-index:-503316476;visibility:visible;mso-wrap-style:square;mso-wrap-distance-left:9pt;mso-wrap-distance-top:0;mso-wrap-distance-right:9pt;mso-wrap-distance-bottom:0;mso-position-horizontal:absolute;mso-position-horizontal-relative:text;mso-position-vertical:absolute;mso-position-vertical-relative:text" from="-1.05pt,8.75pt" to="357.4pt,8.9pt" o:gfxdata="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" strokecolor="#3465a4"/>
             </w:pict>
           </mc:Fallback>
         </mc:AlternateContent>
@@ -646,7 +654,7 @@
           </mc:Choice>
           <mc:Fallback>
             <w:pict>
-              <v:line w14:anchorId="3230DAAA" id="graphic3" o:spid="_x0000_s1026" style="position:absolute;z-index:-503316475;visibility:visible;mso-wrap-style:square;mso-wrap-distance-left:9pt;mso-wrap-distance-top:0;mso-wrap-distance-right:9pt;mso-wrap-distance-bottom:0;mso-position-horizontal:absolute;mso-position-horizontal-relative:text;mso-position-vertical:absolute;mso-position-vertical-relative:text" from="-1.05pt,8.75pt" to="357.4pt,8.9pt" o:gfxdata="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" strokecolor="#3465a4"/>
+              <v:line w14:anchorId="07AADA73" id="graphic3" o:spid="_x0000_s1026" style="position:absolute;z-index:-503316475;visibility:visible;mso-wrap-style:square;mso-wrap-distance-left:9pt;mso-wrap-distance-top:0;mso-wrap-distance-right:9pt;mso-wrap-distance-bottom:0;mso-position-horizontal:absolute;mso-position-horizontal-relative:text;mso-position-vertical:absolute;mso-position-vertical-relative:text" from="-1.05pt,8.75pt" to="357.4pt,8.9pt" o:gfxdata="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" strokecolor="#3465a4"/>
             </w:pict>
           </mc:Fallback>
         </mc:AlternateContent>
@@ -669,7 +677,7 @@
     </w:p>
     <w:tbl>
       <w:tblPr>
-        <w:tblW w:w="9975" w:type="dxa"/>
+        <w:tblW w:w="13261" w:type="dxa"/>
         <w:tblInd w:w="27" w:type="dxa"/>
         <w:tblBorders>
           <w:top w:val="single" w:sz="8" w:space="0" w:color="FFFFFF"/>
@@ -690,6 +698,7 @@
         <w:gridCol w:w="2286"/>
         <w:gridCol w:w="1967"/>
         <w:gridCol w:w="3286"/>
+        <w:gridCol w:w="3286"/>
       </w:tblGrid>
       <w:tr>
         <w:tc>
@@ -714,7 +723,7 @@
               </w:numPr>
             </w:pPr>
             <w:r>
-              <w:t>Core Java</w:t>
+              <w:t>Core Java 7</w:t>
             </w:r>
           </w:p>
         </w:tc>
@@ -740,10 +749,7 @@
               </w:numPr>
             </w:pPr>
             <w:r>
-              <w:t>Spring</w:t>
-            </w:r>
-            <w:r>
-              <w:t xml:space="preserve"> MVC</w:t>
+              <w:t>Spring MVC</w:t>
             </w:r>
           </w:p>
         </w:tc>
@@ -759,6 +765,28 @@
             <w:tcMar>
               <w:left w:w="15" w:type="dxa"/>
             </w:tcMar>
+          </w:tcPr>
+          <w:p>
+            <w:pPr>
+              <w:pStyle w:val="TableContents"/>
+              <w:numPr>
+                <w:ilvl w:val="0"/>
+                <w:numId w:val="3"/>
+              </w:numPr>
+            </w:pPr>
+            <w:r>
+              <w:t>Spring Boot</w:t>
+            </w:r>
+          </w:p>
+        </w:tc>
+        <w:tc>
+          <w:tcPr>
+            <w:tcW w:w="3286" w:type="dxa"/>
+            <w:tcBorders>
+              <w:top w:val="single" w:sz="8" w:space="0" w:color="FFFFFF"/>
+              <w:left w:val="single" w:sz="8" w:space="0" w:color="FFFFFF"/>
+              <w:bottom w:val="single" w:sz="8" w:space="0" w:color="FFFFFF"/>
+            </w:tcBorders>
           </w:tcPr>
           <w:p>
             <w:pPr>
@@ -872,6 +900,22 @@
             <w:r>
               <w:t>REST WS</w:t>
             </w:r>
+          </w:p>
+        </w:tc>
+        <w:tc>
+          <w:tcPr>
+            <w:tcW w:w="3286" w:type="dxa"/>
+            <w:tcBorders>
+              <w:top w:val="single" w:sz="8" w:space="0" w:color="FFFFFF"/>
+              <w:left w:val="single" w:sz="8" w:space="0" w:color="FFFFFF"/>
+              <w:bottom w:val="single" w:sz="8" w:space="0" w:color="FFFFFF"/>
+            </w:tcBorders>
+          </w:tcPr>
+          <w:p>
+            <w:pPr>
+              <w:pStyle w:val="TableContents"/>
+              <w:ind w:left="720"/>
+            </w:pPr>
           </w:p>
         </w:tc>
         <w:tc>
@@ -959,7 +1003,7 @@
           </mc:Choice>
           <mc:Fallback>
             <w:pict>
-              <v:line w14:anchorId="557D1944" id="graphic4" o:spid="_x0000_s1026" style="position:absolute;z-index:-503316474;visibility:visible;mso-wrap-style:square;mso-wrap-distance-left:9pt;mso-wrap-distance-top:0;mso-wrap-distance-right:9pt;mso-wrap-distance-bottom:0;mso-position-horizontal:absolute;mso-position-horizontal-relative:text;mso-position-vertical:absolute;mso-position-vertical-relative:text" from="-1.05pt,8.75pt" to="357.4pt,8.9pt" o:gfxdata="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" strokecolor="#3465a4"/>
+              <v:line w14:anchorId="46962ADF" id="graphic4" o:spid="_x0000_s1026" style="position:absolute;z-index:-503316474;visibility:visible;mso-wrap-style:square;mso-wrap-distance-left:9pt;mso-wrap-distance-top:0;mso-wrap-distance-right:9pt;mso-wrap-distance-bottom:0;mso-position-horizontal:absolute;mso-position-horizontal-relative:text;mso-position-vertical:absolute;mso-position-vertical-relative:text" from="-1.05pt,8.75pt" to="357.4pt,8.9pt" o:gfxdata="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" strokecolor="#3465a4"/>
             </w:pict>
           </mc:Fallback>
         </mc:AlternateContent>
@@ -1489,7 +1533,7 @@
           </mc:Choice>
           <mc:Fallback>
             <w:pict>
-              <v:line w14:anchorId="54929AC6" id="graphic5" o:spid="_x0000_s1026" style="position:absolute;z-index:-503316473;visibility:visible;mso-wrap-style:square;mso-wrap-distance-left:9pt;mso-wrap-distance-top:0;mso-wrap-distance-right:9pt;mso-wrap-distance-bottom:0;mso-position-horizontal:absolute;mso-position-horizontal-relative:text;mso-position-vertical:absolute;mso-position-vertical-relative:text" from="-1.05pt,8.75pt" to="357.4pt,8.9pt" o:gfxdata="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" strokecolor="#3465a4"/>
+              <v:line w14:anchorId="6238789B" id="graphic5" o:spid="_x0000_s1026" style="position:absolute;z-index:-503316473;visibility:visible;mso-wrap-style:square;mso-wrap-distance-left:9pt;mso-wrap-distance-top:0;mso-wrap-distance-right:9pt;mso-wrap-distance-bottom:0;mso-position-horizontal:absolute;mso-position-horizontal-relative:text;mso-position-vertical:absolute;mso-position-vertical-relative:text" from="-1.05pt,8.75pt" to="357.4pt,8.9pt" o:gfxdata="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" strokecolor="#3465a4"/>
             </w:pict>
           </mc:Fallback>
         </mc:AlternateContent>
@@ -1766,8 +1810,67 @@
           </w:p>
           <w:p>
             <w:pPr>
-              <w:ind w:firstLine="120"/>
-            </w:pPr>
+              <w:pStyle w:val="ListParagraph"/>
+              <w:numPr>
+                <w:ilvl w:val="0"/>
+                <w:numId w:val="18"/>
+              </w:numPr>
+            </w:pPr>
+            <w:r>
+              <w:t>Have knowledge of designing test cases and performing Unit testing/Manual testing.</w:t>
+            </w:r>
+          </w:p>
+          <w:p>
+            <w:pPr>
+              <w:pStyle w:val="ListParagraph"/>
+              <w:numPr>
+                <w:ilvl w:val="0"/>
+                <w:numId w:val="18"/>
+              </w:numPr>
+            </w:pPr>
+            <w:r>
+              <w:t>Presented many sprint reviews in retrospective meetings of sprints.</w:t>
+            </w:r>
+          </w:p>
+          <w:p>
+            <w:pPr>
+              <w:pStyle w:val="ListParagraph"/>
+              <w:numPr>
+                <w:ilvl w:val="0"/>
+                <w:numId w:val="18"/>
+              </w:numPr>
+            </w:pPr>
+            <w:r>
+              <w:t xml:space="preserve">Have experience in one and half year of </w:t>
+            </w:r>
+            <w:proofErr w:type="gramStart"/>
+            <w:r>
+              <w:t>Agile</w:t>
+            </w:r>
+            <w:proofErr w:type="gramEnd"/>
+            <w:r>
+              <w:t xml:space="preserve"> methodology. </w:t>
+            </w:r>
+          </w:p>
+          <w:p>
+            <w:pPr>
+              <w:pStyle w:val="ListParagraph"/>
+              <w:numPr>
+                <w:ilvl w:val="0"/>
+                <w:numId w:val="18"/>
+              </w:numPr>
+            </w:pPr>
+            <w:r>
+              <w:t>Having knowledge of team forge in order to maintain records of defects.</w:t>
+            </w:r>
+          </w:p>
+          <w:p>
+            <w:pPr>
+              <w:pStyle w:val="ListParagraph"/>
+            </w:pPr>
+            <w:r>
+              <w:t xml:space="preserve"> </w:t>
+            </w:r>
           </w:p>
         </w:tc>
       </w:tr>
@@ -1907,8 +2010,31 @@
             <w:r>
               <w:t xml:space="preserve"> currently building an Auto-billing application to overcome with traditional flaws in client billing process</w:t>
             </w:r>
-            <w:bookmarkStart w:id="0" w:name="_GoBack"/>
-            <w:bookmarkEnd w:id="0"/>
+          </w:p>
+          <w:p>
+            <w:pPr>
+              <w:pStyle w:val="ListParagraph"/>
+              <w:numPr>
+                <w:ilvl w:val="0"/>
+                <w:numId w:val="19"/>
+              </w:numPr>
+            </w:pPr>
+            <w:r>
+              <w:t xml:space="preserve">While in training completed many short learning sessions like </w:t>
+            </w:r>
+            <w:proofErr w:type="gramStart"/>
+            <w:r>
+              <w:t>Spring</w:t>
+            </w:r>
+            <w:proofErr w:type="gramEnd"/>
+            <w:r>
+              <w:t xml:space="preserve"> boot, Angular JS, Mule soft, Jenkins etc.</w:t>
+            </w:r>
+          </w:p>
+          <w:p>
+            <w:pPr>
+              <w:ind w:left="360"/>
+            </w:pPr>
           </w:p>
         </w:tc>
       </w:tr>
@@ -1975,7 +2101,7 @@
           </mc:Choice>
           <mc:Fallback>
             <w:pict>
-              <v:line w14:anchorId="1618067F" id="graphic7" o:spid="_x0000_s1026" style="position:absolute;z-index:-503316471;visibility:visible;mso-wrap-style:square;mso-wrap-distance-left:9pt;mso-wrap-distance-top:0;mso-wrap-distance-right:9pt;mso-wrap-distance-bottom:0;mso-position-horizontal:absolute;mso-position-horizontal-relative:text;mso-position-vertical:absolute;mso-position-vertical-relative:text" from="-1.05pt,8.75pt" to="357.4pt,8.9pt" o:gfxdata="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" strokecolor="#3465a4"/>
+              <v:line w14:anchorId="5CF0F767" id="graphic7" o:spid="_x0000_s1026" style="position:absolute;z-index:-503316471;visibility:visible;mso-wrap-style:square;mso-wrap-distance-left:9pt;mso-wrap-distance-top:0;mso-wrap-distance-right:9pt;mso-wrap-distance-bottom:0;mso-position-horizontal:absolute;mso-position-horizontal-relative:text;mso-position-vertical:absolute;mso-position-vertical-relative:text" from="-1.05pt,8.75pt" to="357.4pt,8.9pt" o:gfxdata="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" strokecolor="#3465a4"/>
             </w:pict>
           </mc:Fallback>
         </mc:AlternateContent>
@@ -1992,13 +2118,16 @@
     </w:p>
     <w:tbl>
       <w:tblPr>
+        <w:tblpPr w:leftFromText="180" w:rightFromText="180" w:vertAnchor="text" w:tblpY="1"/>
+        <w:tblOverlap w:val="never"/>
         <w:tblW w:w="9975" w:type="dxa"/>
-        <w:tblInd w:w="47" w:type="dxa"/>
         <w:tblBorders>
-          <w:top w:val="single" w:sz="2" w:space="0" w:color="FFFFFF"/>
-          <w:left w:val="single" w:sz="2" w:space="0" w:color="FFFFFF"/>
-          <w:bottom w:val="single" w:sz="2" w:space="0" w:color="FFFFFF"/>
-          <w:insideH w:val="single" w:sz="2" w:space="0" w:color="FFFFFF"/>
+          <w:top w:val="single" w:sz="4" w:space="0" w:color="auto"/>
+          <w:left w:val="single" w:sz="4" w:space="0" w:color="auto"/>
+          <w:bottom w:val="single" w:sz="4" w:space="0" w:color="auto"/>
+          <w:right w:val="single" w:sz="4" w:space="0" w:color="auto"/>
+          <w:insideH w:val="single" w:sz="4" w:space="0" w:color="auto"/>
+          <w:insideV w:val="single" w:sz="4" w:space="0" w:color="auto"/>
         </w:tblBorders>
         <w:tblCellMar>
           <w:top w:w="55" w:type="dxa"/>
@@ -2018,11 +2147,6 @@
           <w:tcPr>
             <w:tcW w:w="629" w:type="dxa"/>
             <w:vMerge w:val="restart"/>
-            <w:tcBorders>
-              <w:top w:val="single" w:sz="2" w:space="0" w:color="FFFFFF"/>
-              <w:left w:val="single" w:sz="2" w:space="0" w:color="FFFFFF"/>
-              <w:bottom w:val="single" w:sz="2" w:space="0" w:color="FFFFFF"/>
-            </w:tcBorders>
             <w:shd w:val="clear" w:color="auto" w:fill="auto"/>
             <w:tcMar>
               <w:left w:w="45" w:type="dxa"/>
@@ -2042,11 +2166,6 @@
           <w:tcPr>
             <w:tcW w:w="5774" w:type="dxa"/>
             <w:vMerge w:val="restart"/>
-            <w:tcBorders>
-              <w:top w:val="single" w:sz="2" w:space="0" w:color="FFFFFF"/>
-              <w:left w:val="single" w:sz="2" w:space="0" w:color="FFFFFF"/>
-              <w:bottom w:val="single" w:sz="2" w:space="0" w:color="FFFFFF"/>
-            </w:tcBorders>
             <w:shd w:val="clear" w:color="auto" w:fill="auto"/>
             <w:tcMar>
               <w:left w:w="45" w:type="dxa"/>
@@ -2070,14 +2189,6 @@
               <w:pStyle w:val="TableContents"/>
             </w:pPr>
             <w:r>
-              <w:t>CCS College, Pune.</w:t>
-            </w:r>
-          </w:p>
-          <w:p>
-            <w:pPr>
-              <w:pStyle w:val="TableContents"/>
-            </w:pPr>
-            <w:r>
               <w:t>Pune University.</w:t>
             </w:r>
           </w:p>
@@ -2085,12 +2196,6 @@
         <w:tc>
           <w:tcPr>
             <w:tcW w:w="3572" w:type="dxa"/>
-            <w:tcBorders>
-              <w:top w:val="single" w:sz="2" w:space="0" w:color="FFFFFF"/>
-              <w:left w:val="single" w:sz="2" w:space="0" w:color="FFFFFF"/>
-              <w:bottom w:val="single" w:sz="2" w:space="0" w:color="FFFFFF"/>
-              <w:right w:val="single" w:sz="2" w:space="0" w:color="FFFFFF"/>
-            </w:tcBorders>
             <w:shd w:val="clear" w:color="auto" w:fill="auto"/>
             <w:tcMar>
               <w:left w:w="45" w:type="dxa"/>
@@ -2111,11 +2216,6 @@
           <w:tcPr>
             <w:tcW w:w="629" w:type="dxa"/>
             <w:vMerge/>
-            <w:tcBorders>
-              <w:top w:val="single" w:sz="2" w:space="0" w:color="FFFFFF"/>
-              <w:left w:val="single" w:sz="2" w:space="0" w:color="FFFFFF"/>
-              <w:bottom w:val="single" w:sz="2" w:space="0" w:color="FFFFFF"/>
-            </w:tcBorders>
             <w:shd w:val="clear" w:color="auto" w:fill="auto"/>
             <w:tcMar>
               <w:left w:w="45" w:type="dxa"/>
@@ -2127,11 +2227,6 @@
           <w:tcPr>
             <w:tcW w:w="5774" w:type="dxa"/>
             <w:vMerge/>
-            <w:tcBorders>
-              <w:top w:val="single" w:sz="2" w:space="0" w:color="FFFFFF"/>
-              <w:left w:val="single" w:sz="2" w:space="0" w:color="FFFFFF"/>
-              <w:bottom w:val="single" w:sz="2" w:space="0" w:color="FFFFFF"/>
-            </w:tcBorders>
             <w:shd w:val="clear" w:color="auto" w:fill="auto"/>
             <w:tcMar>
               <w:left w:w="45" w:type="dxa"/>
@@ -2142,12 +2237,6 @@
         <w:tc>
           <w:tcPr>
             <w:tcW w:w="3572" w:type="dxa"/>
-            <w:tcBorders>
-              <w:top w:val="single" w:sz="2" w:space="0" w:color="FFFFFF"/>
-              <w:left w:val="single" w:sz="2" w:space="0" w:color="FFFFFF"/>
-              <w:bottom w:val="single" w:sz="2" w:space="0" w:color="FFFFFF"/>
-              <w:right w:val="single" w:sz="2" w:space="0" w:color="FFFFFF"/>
-            </w:tcBorders>
             <w:shd w:val="clear" w:color="auto" w:fill="auto"/>
             <w:tcMar>
               <w:left w:w="45" w:type="dxa"/>
@@ -2156,6 +2245,75 @@
           <w:p>
             <w:r>
               <w:t>63.83%</w:t>
+            </w:r>
+          </w:p>
+        </w:tc>
+      </w:tr>
+      <w:tr>
+        <w:tc>
+          <w:tcPr>
+            <w:tcW w:w="629" w:type="dxa"/>
+            <w:vMerge w:val="restart"/>
+            <w:shd w:val="clear" w:color="auto" w:fill="auto"/>
+            <w:tcMar>
+              <w:left w:w="45" w:type="dxa"/>
+            </w:tcMar>
+          </w:tcPr>
+          <w:p>
+            <w:pPr>
+              <w:pStyle w:val="TableContents"/>
+              <w:numPr>
+                <w:ilvl w:val="0"/>
+                <w:numId w:val="9"/>
+              </w:numPr>
+            </w:pPr>
+          </w:p>
+        </w:tc>
+        <w:tc>
+          <w:tcPr>
+            <w:tcW w:w="5774" w:type="dxa"/>
+            <w:vMerge w:val="restart"/>
+            <w:shd w:val="clear" w:color="auto" w:fill="auto"/>
+            <w:tcMar>
+              <w:left w:w="45" w:type="dxa"/>
+            </w:tcMar>
+          </w:tcPr>
+          <w:p>
+            <w:pPr>
+              <w:pStyle w:val="TableContents"/>
+            </w:pPr>
+            <w:proofErr w:type="spellStart"/>
+            <w:r>
+              <w:t>B.Sc</w:t>
+            </w:r>
+            <w:proofErr w:type="spellEnd"/>
+            <w:r>
+              <w:t>, Information Technology</w:t>
+            </w:r>
+          </w:p>
+          <w:p>
+            <w:pPr>
+              <w:pStyle w:val="TableContents"/>
+            </w:pPr>
+            <w:r>
+              <w:t>Mumbai University.</w:t>
+            </w:r>
+          </w:p>
+        </w:tc>
+        <w:tc>
+          <w:tcPr>
+            <w:tcW w:w="3572" w:type="dxa"/>
+            <w:shd w:val="clear" w:color="auto" w:fill="auto"/>
+            <w:tcMar>
+              <w:left w:w="45" w:type="dxa"/>
+            </w:tcMar>
+          </w:tcPr>
+          <w:p>
+            <w:pPr>
+              <w:pStyle w:val="TableContents"/>
+            </w:pPr>
+            <w:r>
+              <w:t>Graduated, April 2014</w:t>
             </w:r>
           </w:p>
         </w:tc>
@@ -2165,11 +2323,6 @@
           <w:tcPr>
             <w:tcW w:w="629" w:type="dxa"/>
             <w:vMerge/>
-            <w:tcBorders>
-              <w:top w:val="single" w:sz="2" w:space="0" w:color="FFFFFF"/>
-              <w:left w:val="single" w:sz="2" w:space="0" w:color="FFFFFF"/>
-              <w:bottom w:val="single" w:sz="2" w:space="0" w:color="FFFFFF"/>
-            </w:tcBorders>
             <w:shd w:val="clear" w:color="auto" w:fill="auto"/>
             <w:tcMar>
               <w:left w:w="45" w:type="dxa"/>
@@ -2181,11 +2334,6 @@
           <w:tcPr>
             <w:tcW w:w="5774" w:type="dxa"/>
             <w:vMerge/>
-            <w:tcBorders>
-              <w:top w:val="single" w:sz="2" w:space="0" w:color="FFFFFF"/>
-              <w:left w:val="single" w:sz="2" w:space="0" w:color="FFFFFF"/>
-              <w:bottom w:val="single" w:sz="2" w:space="0" w:color="FFFFFF"/>
-            </w:tcBorders>
             <w:shd w:val="clear" w:color="auto" w:fill="auto"/>
             <w:tcMar>
               <w:left w:w="45" w:type="dxa"/>
@@ -2196,12 +2344,108 @@
         <w:tc>
           <w:tcPr>
             <w:tcW w:w="3572" w:type="dxa"/>
-            <w:tcBorders>
-              <w:top w:val="single" w:sz="2" w:space="0" w:color="FFFFFF"/>
-              <w:left w:val="single" w:sz="2" w:space="0" w:color="FFFFFF"/>
-              <w:bottom w:val="single" w:sz="2" w:space="0" w:color="FFFFFF"/>
-              <w:right w:val="single" w:sz="2" w:space="0" w:color="FFFFFF"/>
-            </w:tcBorders>
+            <w:shd w:val="clear" w:color="auto" w:fill="auto"/>
+            <w:tcMar>
+              <w:left w:w="45" w:type="dxa"/>
+            </w:tcMar>
+          </w:tcPr>
+          <w:p>
+            <w:pPr>
+              <w:pStyle w:val="TableContents"/>
+            </w:pPr>
+            <w:r>
+              <w:t>64.12%</w:t>
+            </w:r>
+          </w:p>
+        </w:tc>
+      </w:tr>
+      <w:tr>
+        <w:tc>
+          <w:tcPr>
+            <w:tcW w:w="629" w:type="dxa"/>
+            <w:vMerge w:val="restart"/>
+            <w:shd w:val="clear" w:color="auto" w:fill="auto"/>
+            <w:tcMar>
+              <w:left w:w="45" w:type="dxa"/>
+            </w:tcMar>
+          </w:tcPr>
+          <w:p>
+            <w:pPr>
+              <w:pStyle w:val="TableContents"/>
+              <w:numPr>
+                <w:ilvl w:val="0"/>
+                <w:numId w:val="10"/>
+              </w:numPr>
+            </w:pPr>
+          </w:p>
+        </w:tc>
+        <w:tc>
+          <w:tcPr>
+            <w:tcW w:w="5774" w:type="dxa"/>
+            <w:vMerge w:val="restart"/>
+            <w:shd w:val="clear" w:color="auto" w:fill="auto"/>
+            <w:tcMar>
+              <w:left w:w="45" w:type="dxa"/>
+            </w:tcMar>
+          </w:tcPr>
+          <w:p>
+            <w:pPr>
+              <w:pStyle w:val="TableContents"/>
+            </w:pPr>
+            <w:r>
+              <w:t>HSC-Science</w:t>
+            </w:r>
+          </w:p>
+          <w:p>
+            <w:pPr>
+              <w:pStyle w:val="TableContents"/>
+            </w:pPr>
+            <w:r>
+              <w:t>Maharashtra State Board.</w:t>
+            </w:r>
+          </w:p>
+        </w:tc>
+        <w:tc>
+          <w:tcPr>
+            <w:tcW w:w="3572" w:type="dxa"/>
+            <w:shd w:val="clear" w:color="auto" w:fill="auto"/>
+            <w:tcMar>
+              <w:left w:w="45" w:type="dxa"/>
+            </w:tcMar>
+          </w:tcPr>
+          <w:p>
+            <w:pPr>
+              <w:pStyle w:val="TableContents"/>
+            </w:pPr>
+            <w:r>
+              <w:t>February 2011</w:t>
+            </w:r>
+          </w:p>
+        </w:tc>
+      </w:tr>
+      <w:tr>
+        <w:tc>
+          <w:tcPr>
+            <w:tcW w:w="629" w:type="dxa"/>
+            <w:vMerge/>
+            <w:shd w:val="clear" w:color="auto" w:fill="auto"/>
+            <w:tcMar>
+              <w:left w:w="45" w:type="dxa"/>
+            </w:tcMar>
+          </w:tcPr>
+          <w:p>
+            <w:pPr>
+              <w:numPr>
+                <w:ilvl w:val="0"/>
+                <w:numId w:val="10"/>
+              </w:numPr>
+            </w:pPr>
+          </w:p>
+        </w:tc>
+        <w:tc>
+          <w:tcPr>
+            <w:tcW w:w="5774" w:type="dxa"/>
+            <w:vMerge/>
             <w:shd w:val="clear" w:color="auto" w:fill="auto"/>
             <w:tcMar>
               <w:left w:w="45" w:type="dxa"/>
@@ -2209,17 +2453,29 @@
           </w:tcPr>
           <w:p/>
         </w:tc>
+        <w:tc>
+          <w:tcPr>
+            <w:tcW w:w="3572" w:type="dxa"/>
+            <w:shd w:val="clear" w:color="auto" w:fill="auto"/>
+            <w:tcMar>
+              <w:left w:w="45" w:type="dxa"/>
+            </w:tcMar>
+          </w:tcPr>
+          <w:p>
+            <w:pPr>
+              <w:pStyle w:val="TableContents"/>
+            </w:pPr>
+            <w:r>
+              <w:t>66.83%</w:t>
+            </w:r>
+          </w:p>
+        </w:tc>
       </w:tr>
       <w:tr>
         <w:tc>
           <w:tcPr>
             <w:tcW w:w="629" w:type="dxa"/>
             <w:vMerge w:val="restart"/>
-            <w:tcBorders>
-              <w:top w:val="single" w:sz="2" w:space="0" w:color="FFFFFF"/>
-              <w:left w:val="single" w:sz="2" w:space="0" w:color="FFFFFF"/>
-              <w:bottom w:val="single" w:sz="2" w:space="0" w:color="FFFFFF"/>
-            </w:tcBorders>
             <w:shd w:val="clear" w:color="auto" w:fill="auto"/>
             <w:tcMar>
               <w:left w:w="45" w:type="dxa"/>
@@ -2230,7 +2486,7 @@
               <w:pStyle w:val="TableContents"/>
               <w:numPr>
                 <w:ilvl w:val="0"/>
-                <w:numId w:val="9"/>
+                <w:numId w:val="10"/>
               </w:numPr>
             </w:pPr>
           </w:p>
@@ -2239,11 +2495,6 @@
           <w:tcPr>
             <w:tcW w:w="5774" w:type="dxa"/>
             <w:vMerge w:val="restart"/>
-            <w:tcBorders>
-              <w:top w:val="single" w:sz="2" w:space="0" w:color="FFFFFF"/>
-              <w:left w:val="single" w:sz="2" w:space="0" w:color="FFFFFF"/>
-              <w:bottom w:val="single" w:sz="2" w:space="0" w:color="FFFFFF"/>
-            </w:tcBorders>
             <w:shd w:val="clear" w:color="auto" w:fill="auto"/>
             <w:tcMar>
               <w:left w:w="45" w:type="dxa"/>
@@ -2253,13 +2504,8 @@
             <w:pPr>
               <w:pStyle w:val="TableContents"/>
             </w:pPr>
-            <w:proofErr w:type="spellStart"/>
-            <w:r>
-              <w:t>B.Sc</w:t>
-            </w:r>
-            <w:proofErr w:type="spellEnd"/>
-            <w:r>
-              <w:t>, Information Technology</w:t>
+            <w:r>
+              <w:t>SSC</w:t>
             </w:r>
           </w:p>
           <w:p>
@@ -2267,35 +2513,16 @@
               <w:pStyle w:val="TableContents"/>
             </w:pPr>
             <w:r>
-              <w:t xml:space="preserve">D.B.J. College, </w:t>
-            </w:r>
-            <w:proofErr w:type="spellStart"/>
-            <w:r>
-              <w:t>Chiplun</w:t>
-            </w:r>
-            <w:proofErr w:type="spellEnd"/>
-            <w:r>
-              <w:t>.</w:t>
-            </w:r>
-          </w:p>
-          <w:p>
-            <w:pPr>
-              <w:pStyle w:val="TableContents"/>
-            </w:pPr>
-            <w:r>
-              <w:t>Mumbai University.</w:t>
+              <w:t>Maharashtra State</w:t>
+            </w:r>
+            <w:r>
+              <w:t xml:space="preserve"> Board.</w:t>
             </w:r>
           </w:p>
         </w:tc>
         <w:tc>
           <w:tcPr>
             <w:tcW w:w="3572" w:type="dxa"/>
-            <w:tcBorders>
-              <w:top w:val="single" w:sz="2" w:space="0" w:color="FFFFFF"/>
-              <w:left w:val="single" w:sz="2" w:space="0" w:color="FFFFFF"/>
-              <w:bottom w:val="single" w:sz="2" w:space="0" w:color="FFFFFF"/>
-              <w:right w:val="single" w:sz="2" w:space="0" w:color="FFFFFF"/>
-            </w:tcBorders>
             <w:shd w:val="clear" w:color="auto" w:fill="auto"/>
             <w:tcMar>
               <w:left w:w="45" w:type="dxa"/>
@@ -2306,7 +2533,7 @@
               <w:pStyle w:val="TableContents"/>
             </w:pPr>
             <w:r>
-              <w:t>Graduated, April 2014</w:t>
+              <w:t>March 2009</w:t>
             </w:r>
           </w:p>
         </w:tc>
@@ -2316,11 +2543,6 @@
           <w:tcPr>
             <w:tcW w:w="629" w:type="dxa"/>
             <w:vMerge/>
-            <w:tcBorders>
-              <w:top w:val="single" w:sz="2" w:space="0" w:color="FFFFFF"/>
-              <w:left w:val="single" w:sz="2" w:space="0" w:color="FFFFFF"/>
-              <w:bottom w:val="single" w:sz="2" w:space="0" w:color="FFFFFF"/>
-            </w:tcBorders>
             <w:shd w:val="clear" w:color="auto" w:fill="auto"/>
             <w:tcMar>
               <w:left w:w="45" w:type="dxa"/>
@@ -2332,11 +2554,6 @@
           <w:tcPr>
             <w:tcW w:w="5774" w:type="dxa"/>
             <w:vMerge/>
-            <w:tcBorders>
-              <w:top w:val="single" w:sz="2" w:space="0" w:color="FFFFFF"/>
-              <w:left w:val="single" w:sz="2" w:space="0" w:color="FFFFFF"/>
-              <w:bottom w:val="single" w:sz="2" w:space="0" w:color="FFFFFF"/>
-            </w:tcBorders>
             <w:shd w:val="clear" w:color="auto" w:fill="auto"/>
             <w:tcMar>
               <w:left w:w="45" w:type="dxa"/>
@@ -2347,12 +2564,6 @@
         <w:tc>
           <w:tcPr>
             <w:tcW w:w="3572" w:type="dxa"/>
-            <w:tcBorders>
-              <w:top w:val="single" w:sz="2" w:space="0" w:color="FFFFFF"/>
-              <w:left w:val="single" w:sz="2" w:space="0" w:color="FFFFFF"/>
-              <w:bottom w:val="single" w:sz="2" w:space="0" w:color="FFFFFF"/>
-              <w:right w:val="single" w:sz="2" w:space="0" w:color="FFFFFF"/>
-            </w:tcBorders>
             <w:shd w:val="clear" w:color="auto" w:fill="auto"/>
             <w:tcMar>
               <w:left w:w="45" w:type="dxa"/>
@@ -2363,495 +2574,13 @@
               <w:pStyle w:val="TableContents"/>
             </w:pPr>
             <w:r>
-              <w:t>64.12%</w:t>
-            </w:r>
-          </w:p>
-        </w:tc>
-      </w:tr>
-      <w:tr>
-        <w:tc>
-          <w:tcPr>
-            <w:tcW w:w="629" w:type="dxa"/>
-            <w:vMerge/>
-            <w:tcBorders>
-              <w:top w:val="single" w:sz="2" w:space="0" w:color="FFFFFF"/>
-              <w:left w:val="single" w:sz="2" w:space="0" w:color="FFFFFF"/>
-              <w:bottom w:val="single" w:sz="2" w:space="0" w:color="FFFFFF"/>
-            </w:tcBorders>
-            <w:shd w:val="clear" w:color="auto" w:fill="auto"/>
-            <w:tcMar>
-              <w:left w:w="45" w:type="dxa"/>
-            </w:tcMar>
-          </w:tcPr>
-          <w:p/>
-        </w:tc>
-        <w:tc>
-          <w:tcPr>
-            <w:tcW w:w="5774" w:type="dxa"/>
-            <w:vMerge/>
-            <w:tcBorders>
-              <w:top w:val="single" w:sz="2" w:space="0" w:color="FFFFFF"/>
-              <w:left w:val="single" w:sz="2" w:space="0" w:color="FFFFFF"/>
-              <w:bottom w:val="single" w:sz="2" w:space="0" w:color="FFFFFF"/>
-            </w:tcBorders>
-            <w:shd w:val="clear" w:color="auto" w:fill="auto"/>
-            <w:tcMar>
-              <w:left w:w="45" w:type="dxa"/>
-            </w:tcMar>
-          </w:tcPr>
-          <w:p/>
-        </w:tc>
-        <w:tc>
-          <w:tcPr>
-            <w:tcW w:w="3572" w:type="dxa"/>
-            <w:tcBorders>
-              <w:top w:val="single" w:sz="2" w:space="0" w:color="FFFFFF"/>
-              <w:left w:val="single" w:sz="2" w:space="0" w:color="FFFFFF"/>
-              <w:bottom w:val="single" w:sz="2" w:space="0" w:color="FFFFFF"/>
-              <w:right w:val="single" w:sz="2" w:space="0" w:color="FFFFFF"/>
-            </w:tcBorders>
-            <w:shd w:val="clear" w:color="auto" w:fill="auto"/>
-            <w:tcMar>
-              <w:left w:w="45" w:type="dxa"/>
-            </w:tcMar>
-          </w:tcPr>
-          <w:p/>
-        </w:tc>
-      </w:tr>
-      <w:tr>
-        <w:tc>
-          <w:tcPr>
-            <w:tcW w:w="629" w:type="dxa"/>
-            <w:vMerge w:val="restart"/>
-            <w:tcBorders>
-              <w:top w:val="single" w:sz="2" w:space="0" w:color="FFFFFF"/>
-              <w:left w:val="single" w:sz="2" w:space="0" w:color="FFFFFF"/>
-              <w:bottom w:val="single" w:sz="2" w:space="0" w:color="FFFFFF"/>
-            </w:tcBorders>
-            <w:shd w:val="clear" w:color="auto" w:fill="auto"/>
-            <w:tcMar>
-              <w:left w:w="45" w:type="dxa"/>
-            </w:tcMar>
-          </w:tcPr>
-          <w:p>
-            <w:pPr>
-              <w:pStyle w:val="TableContents"/>
-              <w:numPr>
-                <w:ilvl w:val="0"/>
-                <w:numId w:val="10"/>
-              </w:numPr>
-            </w:pPr>
-          </w:p>
-        </w:tc>
-        <w:tc>
-          <w:tcPr>
-            <w:tcW w:w="5774" w:type="dxa"/>
-            <w:vMerge w:val="restart"/>
-            <w:tcBorders>
-              <w:top w:val="single" w:sz="2" w:space="0" w:color="FFFFFF"/>
-              <w:left w:val="single" w:sz="2" w:space="0" w:color="FFFFFF"/>
-              <w:bottom w:val="single" w:sz="2" w:space="0" w:color="FFFFFF"/>
-            </w:tcBorders>
-            <w:shd w:val="clear" w:color="auto" w:fill="auto"/>
-            <w:tcMar>
-              <w:left w:w="45" w:type="dxa"/>
-            </w:tcMar>
-          </w:tcPr>
-          <w:p>
-            <w:pPr>
-              <w:pStyle w:val="TableContents"/>
-            </w:pPr>
-            <w:r>
-              <w:t>HSC-Science</w:t>
-            </w:r>
-          </w:p>
-          <w:p>
-            <w:pPr>
-              <w:pStyle w:val="TableContents"/>
-            </w:pPr>
-            <w:r>
-              <w:t xml:space="preserve">D.B.J. College, </w:t>
-            </w:r>
-            <w:proofErr w:type="spellStart"/>
-            <w:r>
-              <w:t>Chiplun</w:t>
-            </w:r>
-            <w:proofErr w:type="spellEnd"/>
-            <w:r>
-              <w:t>.</w:t>
-            </w:r>
-          </w:p>
-          <w:p>
-            <w:pPr>
-              <w:pStyle w:val="TableContents"/>
-            </w:pPr>
-            <w:r>
-              <w:t>Kolhapur Board.</w:t>
-            </w:r>
-          </w:p>
-        </w:tc>
-        <w:tc>
-          <w:tcPr>
-            <w:tcW w:w="3572" w:type="dxa"/>
-            <w:tcBorders>
-              <w:top w:val="single" w:sz="2" w:space="0" w:color="FFFFFF"/>
-              <w:left w:val="single" w:sz="2" w:space="0" w:color="FFFFFF"/>
-              <w:bottom w:val="single" w:sz="2" w:space="0" w:color="FFFFFF"/>
-              <w:right w:val="single" w:sz="2" w:space="0" w:color="FFFFFF"/>
-            </w:tcBorders>
-            <w:shd w:val="clear" w:color="auto" w:fill="auto"/>
-            <w:tcMar>
-              <w:left w:w="45" w:type="dxa"/>
-            </w:tcMar>
-          </w:tcPr>
-          <w:p>
-            <w:pPr>
-              <w:pStyle w:val="TableContents"/>
-            </w:pPr>
-            <w:r>
-              <w:t>February 2011</w:t>
-            </w:r>
-          </w:p>
-        </w:tc>
-      </w:tr>
-      <w:tr>
-        <w:tc>
-          <w:tcPr>
-            <w:tcW w:w="629" w:type="dxa"/>
-            <w:vMerge/>
-            <w:tcBorders>
-              <w:top w:val="single" w:sz="2" w:space="0" w:color="FFFFFF"/>
-              <w:left w:val="single" w:sz="2" w:space="0" w:color="FFFFFF"/>
-              <w:bottom w:val="single" w:sz="2" w:space="0" w:color="FFFFFF"/>
-            </w:tcBorders>
-            <w:shd w:val="clear" w:color="auto" w:fill="auto"/>
-            <w:tcMar>
-              <w:left w:w="45" w:type="dxa"/>
-            </w:tcMar>
-          </w:tcPr>
-          <w:p>
-            <w:pPr>
-              <w:numPr>
-                <w:ilvl w:val="0"/>
-                <w:numId w:val="10"/>
-              </w:numPr>
-            </w:pPr>
-          </w:p>
-        </w:tc>
-        <w:tc>
-          <w:tcPr>
-            <w:tcW w:w="5774" w:type="dxa"/>
-            <w:vMerge/>
-            <w:tcBorders>
-              <w:top w:val="single" w:sz="2" w:space="0" w:color="FFFFFF"/>
-              <w:left w:val="single" w:sz="2" w:space="0" w:color="FFFFFF"/>
-              <w:bottom w:val="single" w:sz="2" w:space="0" w:color="FFFFFF"/>
-            </w:tcBorders>
-            <w:shd w:val="clear" w:color="auto" w:fill="auto"/>
-            <w:tcMar>
-              <w:left w:w="45" w:type="dxa"/>
-            </w:tcMar>
-          </w:tcPr>
-          <w:p/>
-        </w:tc>
-        <w:tc>
-          <w:tcPr>
-            <w:tcW w:w="3572" w:type="dxa"/>
-            <w:tcBorders>
-              <w:top w:val="single" w:sz="2" w:space="0" w:color="FFFFFF"/>
-              <w:left w:val="single" w:sz="2" w:space="0" w:color="FFFFFF"/>
-              <w:bottom w:val="single" w:sz="2" w:space="0" w:color="FFFFFF"/>
-              <w:right w:val="single" w:sz="2" w:space="0" w:color="FFFFFF"/>
-            </w:tcBorders>
-            <w:shd w:val="clear" w:color="auto" w:fill="auto"/>
-            <w:tcMar>
-              <w:left w:w="45" w:type="dxa"/>
-            </w:tcMar>
-          </w:tcPr>
-          <w:p>
-            <w:pPr>
-              <w:pStyle w:val="TableContents"/>
-            </w:pPr>
-            <w:r>
-              <w:t>66.83%</w:t>
-            </w:r>
-          </w:p>
-        </w:tc>
-      </w:tr>
-      <w:tr>
-        <w:tc>
-          <w:tcPr>
-            <w:tcW w:w="629" w:type="dxa"/>
-            <w:vMerge/>
-            <w:tcBorders>
-              <w:top w:val="single" w:sz="2" w:space="0" w:color="FFFFFF"/>
-              <w:left w:val="single" w:sz="2" w:space="0" w:color="FFFFFF"/>
-              <w:bottom w:val="single" w:sz="2" w:space="0" w:color="FFFFFF"/>
-            </w:tcBorders>
-            <w:shd w:val="clear" w:color="auto" w:fill="auto"/>
-            <w:tcMar>
-              <w:left w:w="45" w:type="dxa"/>
-            </w:tcMar>
-          </w:tcPr>
-          <w:p>
-            <w:pPr>
-              <w:numPr>
-                <w:ilvl w:val="0"/>
-                <w:numId w:val="10"/>
-              </w:numPr>
-            </w:pPr>
-          </w:p>
-        </w:tc>
-        <w:tc>
-          <w:tcPr>
-            <w:tcW w:w="5774" w:type="dxa"/>
-            <w:vMerge/>
-            <w:tcBorders>
-              <w:top w:val="single" w:sz="2" w:space="0" w:color="FFFFFF"/>
-              <w:left w:val="single" w:sz="2" w:space="0" w:color="FFFFFF"/>
-              <w:bottom w:val="single" w:sz="2" w:space="0" w:color="FFFFFF"/>
-            </w:tcBorders>
-            <w:shd w:val="clear" w:color="auto" w:fill="auto"/>
-            <w:tcMar>
-              <w:left w:w="45" w:type="dxa"/>
-            </w:tcMar>
-          </w:tcPr>
-          <w:p/>
-        </w:tc>
-        <w:tc>
-          <w:tcPr>
-            <w:tcW w:w="3572" w:type="dxa"/>
-            <w:tcBorders>
-              <w:top w:val="single" w:sz="2" w:space="0" w:color="FFFFFF"/>
-              <w:left w:val="single" w:sz="2" w:space="0" w:color="FFFFFF"/>
-              <w:bottom w:val="single" w:sz="2" w:space="0" w:color="FFFFFF"/>
-              <w:right w:val="single" w:sz="2" w:space="0" w:color="FFFFFF"/>
-            </w:tcBorders>
-            <w:shd w:val="clear" w:color="auto" w:fill="auto"/>
-            <w:tcMar>
-              <w:left w:w="45" w:type="dxa"/>
-            </w:tcMar>
-          </w:tcPr>
-          <w:p/>
-        </w:tc>
-      </w:tr>
-      <w:tr>
-        <w:tc>
-          <w:tcPr>
-            <w:tcW w:w="629" w:type="dxa"/>
-            <w:vMerge w:val="restart"/>
-            <w:tcBorders>
-              <w:top w:val="single" w:sz="2" w:space="0" w:color="FFFFFF"/>
-              <w:left w:val="single" w:sz="2" w:space="0" w:color="FFFFFF"/>
-              <w:bottom w:val="single" w:sz="2" w:space="0" w:color="FFFFFF"/>
-            </w:tcBorders>
-            <w:shd w:val="clear" w:color="auto" w:fill="auto"/>
-            <w:tcMar>
-              <w:left w:w="45" w:type="dxa"/>
-            </w:tcMar>
-          </w:tcPr>
-          <w:p>
-            <w:pPr>
-              <w:pStyle w:val="TableContents"/>
-              <w:numPr>
-                <w:ilvl w:val="0"/>
-                <w:numId w:val="10"/>
-              </w:numPr>
-            </w:pPr>
-          </w:p>
-        </w:tc>
-        <w:tc>
-          <w:tcPr>
-            <w:tcW w:w="5774" w:type="dxa"/>
-            <w:vMerge w:val="restart"/>
-            <w:tcBorders>
-              <w:top w:val="single" w:sz="2" w:space="0" w:color="FFFFFF"/>
-              <w:left w:val="single" w:sz="2" w:space="0" w:color="FFFFFF"/>
-              <w:bottom w:val="single" w:sz="2" w:space="0" w:color="FFFFFF"/>
-            </w:tcBorders>
-            <w:shd w:val="clear" w:color="auto" w:fill="auto"/>
-            <w:tcMar>
-              <w:left w:w="45" w:type="dxa"/>
-            </w:tcMar>
-          </w:tcPr>
-          <w:p>
-            <w:pPr>
-              <w:pStyle w:val="TableContents"/>
-            </w:pPr>
-            <w:r>
-              <w:t>SSC</w:t>
-            </w:r>
-          </w:p>
-          <w:p>
-            <w:pPr>
-              <w:pStyle w:val="TableContents"/>
-            </w:pPr>
-            <w:proofErr w:type="spellStart"/>
-            <w:r>
-              <w:t>Vidya</w:t>
-            </w:r>
-            <w:proofErr w:type="spellEnd"/>
-            <w:r>
-              <w:t xml:space="preserve"> </w:t>
-            </w:r>
-            <w:proofErr w:type="spellStart"/>
-            <w:r>
-              <w:t>Mandir</w:t>
-            </w:r>
-            <w:proofErr w:type="spellEnd"/>
-            <w:r>
-              <w:t xml:space="preserve"> </w:t>
-            </w:r>
-            <w:proofErr w:type="spellStart"/>
-            <w:r>
-              <w:t>Poladpur</w:t>
-            </w:r>
-            <w:proofErr w:type="spellEnd"/>
-            <w:r>
-              <w:t>.</w:t>
-            </w:r>
-          </w:p>
-          <w:p>
-            <w:pPr>
-              <w:pStyle w:val="TableContents"/>
-            </w:pPr>
-            <w:r>
-              <w:t>Mumbai Board.</w:t>
-            </w:r>
-          </w:p>
-        </w:tc>
-        <w:tc>
-          <w:tcPr>
-            <w:tcW w:w="3572" w:type="dxa"/>
-            <w:tcBorders>
-              <w:top w:val="single" w:sz="2" w:space="0" w:color="FFFFFF"/>
-              <w:left w:val="single" w:sz="2" w:space="0" w:color="FFFFFF"/>
-              <w:bottom w:val="single" w:sz="2" w:space="0" w:color="FFFFFF"/>
-              <w:right w:val="single" w:sz="2" w:space="0" w:color="FFFFFF"/>
-            </w:tcBorders>
-            <w:shd w:val="clear" w:color="auto" w:fill="auto"/>
-            <w:tcMar>
-              <w:left w:w="45" w:type="dxa"/>
-            </w:tcMar>
-          </w:tcPr>
-          <w:p>
-            <w:pPr>
-              <w:pStyle w:val="TableContents"/>
-            </w:pPr>
-            <w:r>
-              <w:t>March 2009</w:t>
-            </w:r>
-          </w:p>
-        </w:tc>
-      </w:tr>
-      <w:tr>
-        <w:tc>
-          <w:tcPr>
-            <w:tcW w:w="629" w:type="dxa"/>
-            <w:vMerge/>
-            <w:tcBorders>
-              <w:top w:val="single" w:sz="2" w:space="0" w:color="FFFFFF"/>
-              <w:left w:val="single" w:sz="2" w:space="0" w:color="FFFFFF"/>
-              <w:bottom w:val="single" w:sz="2" w:space="0" w:color="FFFFFF"/>
-            </w:tcBorders>
-            <w:shd w:val="clear" w:color="auto" w:fill="auto"/>
-            <w:tcMar>
-              <w:left w:w="45" w:type="dxa"/>
-            </w:tcMar>
-          </w:tcPr>
-          <w:p/>
-        </w:tc>
-        <w:tc>
-          <w:tcPr>
-            <w:tcW w:w="5774" w:type="dxa"/>
-            <w:vMerge/>
-            <w:tcBorders>
-              <w:top w:val="single" w:sz="2" w:space="0" w:color="FFFFFF"/>
-              <w:left w:val="single" w:sz="2" w:space="0" w:color="FFFFFF"/>
-              <w:bottom w:val="single" w:sz="2" w:space="0" w:color="FFFFFF"/>
-            </w:tcBorders>
-            <w:shd w:val="clear" w:color="auto" w:fill="auto"/>
-            <w:tcMar>
-              <w:left w:w="45" w:type="dxa"/>
-            </w:tcMar>
-          </w:tcPr>
-          <w:p/>
-        </w:tc>
-        <w:tc>
-          <w:tcPr>
-            <w:tcW w:w="3572" w:type="dxa"/>
-            <w:tcBorders>
-              <w:top w:val="single" w:sz="2" w:space="0" w:color="FFFFFF"/>
-              <w:left w:val="single" w:sz="2" w:space="0" w:color="FFFFFF"/>
-              <w:bottom w:val="single" w:sz="2" w:space="0" w:color="FFFFFF"/>
-              <w:right w:val="single" w:sz="2" w:space="0" w:color="FFFFFF"/>
-            </w:tcBorders>
-            <w:shd w:val="clear" w:color="auto" w:fill="auto"/>
-            <w:tcMar>
-              <w:left w:w="45" w:type="dxa"/>
-            </w:tcMar>
-          </w:tcPr>
-          <w:p>
-            <w:pPr>
-              <w:pStyle w:val="TableContents"/>
-            </w:pPr>
-            <w:r>
               <w:t>86.61%</w:t>
             </w:r>
           </w:p>
-        </w:tc>
-      </w:tr>
-      <w:tr>
-        <w:tc>
-          <w:tcPr>
-            <w:tcW w:w="629" w:type="dxa"/>
-            <w:vMerge/>
-            <w:tcBorders>
-              <w:top w:val="single" w:sz="2" w:space="0" w:color="FFFFFF"/>
-              <w:left w:val="single" w:sz="2" w:space="0" w:color="FFFFFF"/>
-              <w:bottom w:val="single" w:sz="2" w:space="0" w:color="FFFFFF"/>
-            </w:tcBorders>
-            <w:shd w:val="clear" w:color="auto" w:fill="auto"/>
-            <w:tcMar>
-              <w:left w:w="45" w:type="dxa"/>
-            </w:tcMar>
-          </w:tcPr>
-          <w:p/>
-        </w:tc>
-        <w:tc>
-          <w:tcPr>
-            <w:tcW w:w="5774" w:type="dxa"/>
-            <w:vMerge/>
-            <w:tcBorders>
-              <w:top w:val="single" w:sz="2" w:space="0" w:color="FFFFFF"/>
-              <w:left w:val="single" w:sz="2" w:space="0" w:color="FFFFFF"/>
-              <w:bottom w:val="single" w:sz="2" w:space="0" w:color="FFFFFF"/>
-            </w:tcBorders>
-            <w:shd w:val="clear" w:color="auto" w:fill="auto"/>
-            <w:tcMar>
-              <w:left w:w="45" w:type="dxa"/>
-            </w:tcMar>
-          </w:tcPr>
-          <w:p/>
-        </w:tc>
-        <w:tc>
-          <w:tcPr>
-            <w:tcW w:w="3572" w:type="dxa"/>
-            <w:tcBorders>
-              <w:top w:val="single" w:sz="2" w:space="0" w:color="FFFFFF"/>
-              <w:left w:val="single" w:sz="2" w:space="0" w:color="FFFFFF"/>
-              <w:bottom w:val="single" w:sz="2" w:space="0" w:color="FFFFFF"/>
-              <w:right w:val="single" w:sz="2" w:space="0" w:color="FFFFFF"/>
-            </w:tcBorders>
-            <w:shd w:val="clear" w:color="auto" w:fill="auto"/>
-            <w:tcMar>
-              <w:left w:w="45" w:type="dxa"/>
-            </w:tcMar>
-          </w:tcPr>
-          <w:p/>
         </w:tc>
       </w:tr>
     </w:tbl>
+    <w:p/>
     <w:p>
       <w:r>
         <w:rPr>
@@ -2913,7 +2642,7 @@
           </mc:Choice>
           <mc:Fallback>
             <w:pict>
-              <v:line w14:anchorId="6E376D23" id="graphic8" o:spid="_x0000_s1026" style="position:absolute;z-index:-503316470;visibility:visible;mso-wrap-style:square;mso-wrap-distance-left:9pt;mso-wrap-distance-top:0;mso-wrap-distance-right:9pt;mso-wrap-distance-bottom:0;mso-position-horizontal:absolute;mso-position-horizontal-relative:text;mso-position-vertical:absolute;mso-position-vertical-relative:text" from="-1.05pt,8.75pt" to="357.4pt,8.9pt" o:gfxdata="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" strokecolor="#3465a4"/>
+              <v:line w14:anchorId="3077DE39" id="graphic8" o:spid="_x0000_s1026" style="position:absolute;z-index:-503316470;visibility:visible;mso-wrap-style:square;mso-wrap-distance-left:9pt;mso-wrap-distance-top:0;mso-wrap-distance-right:9pt;mso-wrap-distance-bottom:0;mso-position-horizontal:absolute;mso-position-horizontal-relative:text;mso-position-vertical:absolute;mso-position-vertical-relative:text" from="-1.05pt,8.75pt" to="357.4pt,8.9pt" o:gfxdata="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" strokecolor="#3465a4"/>
             </w:pict>
           </mc:Fallback>
         </mc:AlternateContent>
@@ -2997,7 +2726,15 @@
               <w:pStyle w:val="TableContents"/>
             </w:pPr>
             <w:r>
-              <w:t xml:space="preserve">Suraj Arvind </w:t>
+              <w:t xml:space="preserve">Suraj </w:t>
+            </w:r>
+            <w:proofErr w:type="spellStart"/>
+            <w:r>
+              <w:t>Arvind</w:t>
+            </w:r>
+            <w:proofErr w:type="spellEnd"/>
+            <w:r>
+              <w:t xml:space="preserve"> </w:t>
             </w:r>
             <w:proofErr w:type="spellStart"/>
             <w:r>
@@ -3152,6 +2889,8 @@
             <w:r>
               <w:t>India</w:t>
             </w:r>
+            <w:bookmarkStart w:id="0" w:name="_GoBack"/>
+            <w:bookmarkEnd w:id="0"/>
           </w:p>
         </w:tc>
       </w:tr>
@@ -3225,7 +2964,7 @@
           </mc:Choice>
           <mc:Fallback>
             <w:pict>
-              <v:line w14:anchorId="6C091E12" id="graphic9" o:spid="_x0000_s1026" style="position:absolute;z-index:-503316469;visibility:visible;mso-wrap-style:square;mso-wrap-distance-left:9pt;mso-wrap-distance-top:0;mso-wrap-distance-right:9pt;mso-wrap-distance-bottom:0;mso-position-horizontal:absolute;mso-position-horizontal-relative:text;mso-position-vertical:absolute;mso-position-vertical-relative:text" from="-1.05pt,8.75pt" to="357.4pt,8.9pt" o:gfxdata="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" strokecolor="#3465a4"/>
+              <v:line w14:anchorId="74292C8F" id="graphic9" o:spid="_x0000_s1026" style="position:absolute;z-index:-503316469;visibility:visible;mso-wrap-style:square;mso-wrap-distance-left:9pt;mso-wrap-distance-top:0;mso-wrap-distance-right:9pt;mso-wrap-distance-bottom:0;mso-position-horizontal:absolute;mso-position-horizontal-relative:text;mso-position-vertical:absolute;mso-position-vertical-relative:text" from="-1.05pt,8.75pt" to="357.4pt,8.9pt" o:gfxdata="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" strokecolor="#3465a4"/>
             </w:pict>
           </mc:Fallback>
         </mc:AlternateContent>
@@ -3246,84 +2985,6 @@
       </w:r>
     </w:p>
     <w:p/>
-    <w:p/>
-    <w:p>
-      <w:r>
-        <w:rPr>
-          <w:noProof/>
-          <w:lang w:val="en-US" w:eastAsia="en-US" w:bidi="ar-SA"/>
-        </w:rPr>
-        <mc:AlternateContent>
-          <mc:Choice Requires="wps">
-            <w:drawing>
-              <wp:anchor distT="0" distB="0" distL="0" distR="0" simplePos="0" relativeHeight="12" behindDoc="0" locked="0" layoutInCell="1" allowOverlap="1">
-                <wp:simplePos x="0" y="0"/>
-                <wp:positionH relativeFrom="column">
-                  <wp:posOffset>46355</wp:posOffset>
-                </wp:positionH>
-                <wp:positionV relativeFrom="paragraph">
-                  <wp:posOffset>111760</wp:posOffset>
-                </wp:positionV>
-                <wp:extent cx="1010920" cy="1270"/>
-                <wp:effectExtent l="0" t="0" r="0" b="0"/>
-                <wp:wrapNone/>
-                <wp:docPr id="11" name="Shape1"/>
-                <wp:cNvGraphicFramePr/>
-                <a:graphic xmlns:a="http://schemas.openxmlformats.org/drawingml/2006/main">
-                  <a:graphicData uri="http://schemas.microsoft.com/office/word/2010/wordprocessingShape">
-                    <wps:wsp>
-                      <wps:cNvCnPr/>
-                      <wps:spPr>
-                        <a:xfrm>
-                          <a:off x="0" y="0"/>
-                          <a:ext cx="1010160" cy="720"/>
-                        </a:xfrm>
-                        <a:prstGeom prst="line">
-                          <a:avLst/>
-                        </a:prstGeom>
-                        <a:ln>
-                          <a:solidFill>
-                            <a:srgbClr val="3465A4"/>
-                          </a:solidFill>
-                        </a:ln>
-                      </wps:spPr>
-                      <wps:style>
-                        <a:lnRef idx="0">
-                          <a:scrgbClr r="0" g="0" b="0"/>
-                        </a:lnRef>
-                        <a:fillRef idx="0">
-                          <a:scrgbClr r="0" g="0" b="0"/>
-                        </a:fillRef>
-                        <a:effectRef idx="0">
-                          <a:scrgbClr r="0" g="0" b="0"/>
-                        </a:effectRef>
-                        <a:fontRef idx="minor"/>
-                      </wps:style>
-                      <wps:bodyPr/>
-                    </wps:wsp>
-                  </a:graphicData>
-                </a:graphic>
-              </wp:anchor>
-            </w:drawing>
-          </mc:Choice>
-          <mc:Fallback>
-            <w:pict>
-              <v:line w14:anchorId="0C2D95AD" id="Shape1" o:spid="_x0000_s1026" style="position:absolute;z-index:12;visibility:visible;mso-wrap-style:square;mso-wrap-distance-left:0;mso-wrap-distance-top:0;mso-wrap-distance-right:0;mso-wrap-distance-bottom:0;mso-position-horizontal:absolute;mso-position-horizontal-relative:text;mso-position-vertical:absolute;mso-position-vertical-relative:text" from="3.65pt,8.8pt" to="83.25pt,8.9pt" o:gfxdata="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" strokecolor="#3465a4"/>
-            </w:pict>
-          </mc:Fallback>
-        </mc:AlternateContent>
-      </w:r>
-    </w:p>
-    <w:p>
-      <w:r>
-        <w:t xml:space="preserve"> Suraj </w:t>
-      </w:r>
-      <w:proofErr w:type="spellStart"/>
-      <w:r>
-        <w:t>Zagade</w:t>
-      </w:r>
-      <w:proofErr w:type="spellEnd"/>
-    </w:p>
     <w:sectPr>
       <w:pgSz w:w="11907" w:h="16839" w:code="9"/>
       <w:pgMar w:top="1440" w:right="1440" w:bottom="990" w:left="1440" w:header="0" w:footer="0" w:gutter="0"/>
@@ -8459,7 +8120,7 @@
 </file>
 
 <file path=customXml/itemProps1.xml><?xml version="1.0" encoding="utf-8"?>
-<ds:datastoreItem xmlns:ds="http://schemas.openxmlformats.org/officeDocument/2006/customXml" ds:itemID="{6E72CB4A-2E04-406E-99F8-0164147EC7BE}">
+<ds:datastoreItem xmlns:ds="http://schemas.openxmlformats.org/officeDocument/2006/customXml" ds:itemID="{B3914E72-F701-4539-89FE-E964031BA3BC}">
   <ds:schemaRefs>
     <ds:schemaRef ds:uri="http://schemas.openxmlformats.org/officeDocument/2006/bibliography"/>
   </ds:schemaRefs>

</xml_diff>